<commit_message>
izmjena teksta (pokoja metoda)
</commit_message>
<xml_diff>
--- a/SOLID/SOLID.docx
+++ b/SOLID/SOLID.docx
@@ -16,8 +16,6 @@
         </w:rPr>
         <w:t>SOLID PRINCIPI</w:t>
       </w:r>
-      <w:bookmarkStart w:id="0" w:name="_GoBack"/>
-      <w:bookmarkEnd w:id="0"/>
     </w:p>
     <w:p/>
     <w:p>
@@ -112,8 +110,16 @@
         <w:t>sključ</w:t>
       </w:r>
       <w:r>
-        <w:t>ivo samo getere i setere uz pokoju metodu.</w:t>
-      </w:r>
+        <w:t xml:space="preserve">ivo samo getere i setere uz </w:t>
+      </w:r>
+      <w:r>
+        <w:t>metode koje ne rade ništa što bi moglo narušiti princip</w:t>
+      </w:r>
+      <w:r>
+        <w:t>.</w:t>
+      </w:r>
+      <w:bookmarkStart w:id="0" w:name="_GoBack"/>
+      <w:bookmarkEnd w:id="0"/>
     </w:p>
     <w:p>
       <w:r>

</xml_diff>